<commit_message>
correcciones en OAuth2, prueba simple de git sobre documentos docx
</commit_message>
<xml_diff>
--- a/software/OAuth2Apuntes.docx
+++ b/software/OAuth2Apuntes.docx
@@ -95,7 +95,6 @@
         <w:t>.</w:t>
       </w:r>
     </w:p>
-    <w:p/>
     <w:p>
       <w:pPr>
         <w:rPr>
@@ -161,13 +160,11 @@
       <w:r>
         <w:t xml:space="preserve">Se trata de la aplicación que por medio del API solicita acceso a los recursos protegidos con la </w:t>
       </w:r>
-      <w:proofErr w:type="spellStart"/>
-      <w:r>
-        <w:t>utorización</w:t>
-      </w:r>
-      <w:proofErr w:type="spellEnd"/>
-      <w:r>
-        <w:t xml:space="preserve"> del propietario (</w:t>
+      <w:r>
+        <w:t>a</w:t>
+      </w:r>
+      <w:r>
+        <w:t>utorización del propietario (</w:t>
       </w:r>
       <w:proofErr w:type="spellStart"/>
       <w:r>
@@ -184,54 +181,54 @@
       <w:proofErr w:type="spellEnd"/>
       <w:r>
         <w:t>).</w:t>
-      </w:r>
-    </w:p>
-    <w:p>
-      <w:pPr>
-        <w:rPr>
-          <w:u w:val="single"/>
-        </w:rPr>
-      </w:pPr>
-      <w:proofErr w:type="spellStart"/>
-      <w:r>
-        <w:rPr>
-          <w:u w:val="single"/>
-        </w:rPr>
-        <w:t>Authorization</w:t>
-      </w:r>
-      <w:proofErr w:type="spellEnd"/>
-      <w:r>
-        <w:rPr>
-          <w:u w:val="single"/>
-        </w:rPr>
-        <w:t xml:space="preserve"> server:</w:t>
-      </w:r>
-    </w:p>
-    <w:p>
-      <w:r>
-        <w:t xml:space="preserve">Tiene el consentimiento del propietario del recurso, emite el </w:t>
-      </w:r>
-      <w:proofErr w:type="spellStart"/>
-      <w:r>
-        <w:t>token</w:t>
-      </w:r>
-      <w:proofErr w:type="spellEnd"/>
-      <w:r>
-        <w:t xml:space="preserve"> de acceso hacia el cliente para poder acceder a los recursos protegidos por el “</w:t>
-      </w:r>
-      <w:proofErr w:type="spellStart"/>
-      <w:r>
-        <w:t>resource</w:t>
-      </w:r>
-      <w:proofErr w:type="spellEnd"/>
-      <w:r>
-        <w:t xml:space="preserve"> server”</w:t>
-      </w:r>
-      <w:r>
-        <w:t>.</w:t>
       </w:r>
       <w:bookmarkStart w:id="0" w:name="_GoBack"/>
       <w:bookmarkEnd w:id="0"/>
+    </w:p>
+    <w:p>
+      <w:pPr>
+        <w:rPr>
+          <w:u w:val="single"/>
+        </w:rPr>
+      </w:pPr>
+      <w:proofErr w:type="spellStart"/>
+      <w:r>
+        <w:rPr>
+          <w:u w:val="single"/>
+        </w:rPr>
+        <w:t>Authorization</w:t>
+      </w:r>
+      <w:proofErr w:type="spellEnd"/>
+      <w:r>
+        <w:rPr>
+          <w:u w:val="single"/>
+        </w:rPr>
+        <w:t xml:space="preserve"> server:</w:t>
+      </w:r>
+    </w:p>
+    <w:p>
+      <w:r>
+        <w:t xml:space="preserve">Tiene el consentimiento del propietario del recurso, emite el </w:t>
+      </w:r>
+      <w:proofErr w:type="spellStart"/>
+      <w:r>
+        <w:t>token</w:t>
+      </w:r>
+      <w:proofErr w:type="spellEnd"/>
+      <w:r>
+        <w:t xml:space="preserve"> de acceso hacia el cliente para poder acceder a los recursos protegidos por el “</w:t>
+      </w:r>
+      <w:proofErr w:type="spellStart"/>
+      <w:r>
+        <w:t>resource</w:t>
+      </w:r>
+      <w:proofErr w:type="spellEnd"/>
+      <w:r>
+        <w:t xml:space="preserve"> server”</w:t>
+      </w:r>
+      <w:r>
+        <w:t>.</w:t>
+      </w:r>
     </w:p>
     <w:p>
       <w:r>

</xml_diff>

<commit_message>
ampliacion de terminologia en el OAuth2Apuntes.docx
</commit_message>
<xml_diff>
--- a/software/OAuth2Apuntes.docx
+++ b/software/OAuth2Apuntes.docx
@@ -12,6 +12,90 @@
         <w:rPr>
           <w:b/>
         </w:rPr>
+        <w:t xml:space="preserve">Autenticación federada – </w:t>
+      </w:r>
+      <w:proofErr w:type="spellStart"/>
+      <w:r>
+        <w:rPr>
+          <w:b/>
+        </w:rPr>
+        <w:t>Federated</w:t>
+      </w:r>
+      <w:proofErr w:type="spellEnd"/>
+      <w:r>
+        <w:rPr>
+          <w:b/>
+        </w:rPr>
+        <w:t xml:space="preserve"> </w:t>
+      </w:r>
+      <w:proofErr w:type="spellStart"/>
+      <w:r>
+        <w:rPr>
+          <w:b/>
+        </w:rPr>
+        <w:t>Authorization</w:t>
+      </w:r>
+      <w:proofErr w:type="spellEnd"/>
+      <w:r>
+        <w:rPr>
+          <w:b/>
+        </w:rPr>
+        <w:t>:</w:t>
+      </w:r>
+    </w:p>
+    <w:p>
+      <w:r>
+        <w:t xml:space="preserve">En un entorno </w:t>
+      </w:r>
+      <w:proofErr w:type="spellStart"/>
+      <w:r>
+        <w:t>comporativo</w:t>
+      </w:r>
+      <w:proofErr w:type="spellEnd"/>
+      <w:r>
+        <w:t xml:space="preserve"> la autorización federada consisten en centralizar la autenticación en un sistema como LDAD server, Active </w:t>
+      </w:r>
+      <w:proofErr w:type="spellStart"/>
+      <w:r>
+        <w:t>Directory</w:t>
+      </w:r>
+      <w:proofErr w:type="spellEnd"/>
+      <w:r>
+        <w:t xml:space="preserve"> server o SAML.</w:t>
+      </w:r>
+    </w:p>
+    <w:p>
+      <w:r>
+        <w:t xml:space="preserve">En un entorno web el sistema de autenticación federada es OPENIID, proporcionado </w:t>
+      </w:r>
+      <w:proofErr w:type="spellStart"/>
+      <w:r>
+        <w:t>porGooble</w:t>
+      </w:r>
+      <w:proofErr w:type="spellEnd"/>
+      <w:r>
+        <w:t xml:space="preserve"> o </w:t>
+      </w:r>
+      <w:proofErr w:type="spellStart"/>
+      <w:r>
+        <w:t>Yahoo</w:t>
+      </w:r>
+      <w:proofErr w:type="spellEnd"/>
+      <w:r>
+        <w:t>. El sucesor de OPENID e AOuth2.</w:t>
+      </w:r>
+    </w:p>
+    <w:p/>
+    <w:p>
+      <w:pPr>
+        <w:rPr>
+          <w:b/>
+        </w:rPr>
+      </w:pPr>
+      <w:r>
+        <w:rPr>
+          <w:b/>
+        </w:rPr>
         <w:t xml:space="preserve">Autorización delegada – </w:t>
       </w:r>
       <w:proofErr w:type="spellStart"/>
@@ -48,6 +132,124 @@
         <w:t>Se trata de autorizar a otra persona o aplicación (cliente) para poder realizar acciones en nuestro nombre.</w:t>
       </w:r>
     </w:p>
+    <w:p>
+      <w:pPr>
+        <w:rPr>
+          <w:b/>
+          <w:lang w:val="en-US"/>
+        </w:rPr>
+      </w:pPr>
+      <w:r>
+        <w:rPr>
+          <w:b/>
+          <w:lang w:val="en-US"/>
+        </w:rPr>
+        <w:t xml:space="preserve">OAuth2 </w:t>
+      </w:r>
+      <w:proofErr w:type="spellStart"/>
+      <w:r>
+        <w:rPr>
+          <w:b/>
+          <w:lang w:val="en-US"/>
+        </w:rPr>
+        <w:t>frente</w:t>
+      </w:r>
+      <w:proofErr w:type="spellEnd"/>
+      <w:r>
+        <w:rPr>
+          <w:b/>
+          <w:lang w:val="en-US"/>
+        </w:rPr>
+        <w:t xml:space="preserve"> OAuth1:</w:t>
+      </w:r>
+    </w:p>
+    <w:p>
+      <w:proofErr w:type="spellStart"/>
+      <w:r>
+        <w:t>OAuth</w:t>
+      </w:r>
+      <w:proofErr w:type="spellEnd"/>
+      <w:r>
+        <w:t xml:space="preserve"> WRAP, predecesor de OAuth2,  </w:t>
+      </w:r>
+      <w:proofErr w:type="spellStart"/>
+      <w:r>
+        <w:t>eliminino</w:t>
+      </w:r>
+      <w:proofErr w:type="spellEnd"/>
+      <w:r>
+        <w:t xml:space="preserve">  los requer</w:t>
+      </w:r>
+      <w:r>
+        <w:t xml:space="preserve">imientos de firma cifrada en los requerimientos y creo los </w:t>
+      </w:r>
+      <w:proofErr w:type="spellStart"/>
+      <w:r>
+        <w:t>tokens</w:t>
+      </w:r>
+      <w:proofErr w:type="spellEnd"/>
+      <w:r>
+        <w:t xml:space="preserve"> </w:t>
+      </w:r>
+      <w:proofErr w:type="spellStart"/>
+      <w:r>
+        <w:t>bearer</w:t>
+      </w:r>
+      <w:proofErr w:type="spellEnd"/>
+      <w:r>
+        <w:t>.</w:t>
+      </w:r>
+    </w:p>
+    <w:p>
+      <w:r>
+        <w:t>La implementación de AOuth2 debe confirmar:</w:t>
+      </w:r>
+    </w:p>
+    <w:p>
+      <w:pPr>
+        <w:pStyle w:val="Prrafodelista"/>
+        <w:numPr>
+          <w:ilvl w:val="0"/>
+          <w:numId w:val="1"/>
+        </w:numPr>
+      </w:pPr>
+      <w:r>
+        <w:t>Comprobar que el nombre del servidor devuelto por la cadena de certifi</w:t>
+      </w:r>
+      <w:r>
+        <w:t>ca</w:t>
+      </w:r>
+      <w:r>
+        <w:t>ción devuelta por el servidor, coincide con el nombre del host de la URL a la que se accede.</w:t>
+      </w:r>
+    </w:p>
+    <w:p>
+      <w:pPr>
+        <w:pStyle w:val="Prrafodelista"/>
+        <w:numPr>
+          <w:ilvl w:val="0"/>
+          <w:numId w:val="1"/>
+        </w:numPr>
+      </w:pPr>
+      <w:r>
+        <w:t>Verificación de que cada certificado de la cadena tiene una Autoridad de certificación (CA).</w:t>
+      </w:r>
+    </w:p>
+    <w:p>
+      <w:pPr>
+        <w:pStyle w:val="Prrafodelista"/>
+        <w:numPr>
+          <w:ilvl w:val="0"/>
+          <w:numId w:val="1"/>
+        </w:numPr>
+      </w:pPr>
+      <w:r>
+        <w:t xml:space="preserve">Asegurarse que el paquete de autoridad de certificación sea seguro y no pueda modificarse por </w:t>
+      </w:r>
+      <w:r>
+        <w:t>atacantes.</w:t>
+      </w:r>
+    </w:p>
     <w:p/>
     <w:p>
       <w:r>
@@ -60,204 +262,657 @@
         <w:t>:</w:t>
       </w:r>
     </w:p>
+    <w:p>
+      <w:pPr>
+        <w:rPr>
+          <w:u w:val="single"/>
+        </w:rPr>
+      </w:pPr>
+      <w:proofErr w:type="spellStart"/>
+      <w:r>
+        <w:rPr>
+          <w:u w:val="single"/>
+        </w:rPr>
+        <w:t>Resource</w:t>
+      </w:r>
+      <w:proofErr w:type="spellEnd"/>
+      <w:r>
+        <w:rPr>
+          <w:u w:val="single"/>
+        </w:rPr>
+        <w:t xml:space="preserve"> Server:</w:t>
+      </w:r>
+    </w:p>
+    <w:p>
+      <w:r>
+        <w:t xml:space="preserve">El servidor que aloja recursos propiedad del usuario que están protegidos por </w:t>
+      </w:r>
+      <w:proofErr w:type="spellStart"/>
+      <w:r>
+        <w:t>OAuth</w:t>
+      </w:r>
+      <w:proofErr w:type="spellEnd"/>
+      <w:r>
+        <w:t>.</w:t>
+      </w:r>
+    </w:p>
+    <w:p>
+      <w:pPr>
+        <w:rPr>
+          <w:u w:val="single"/>
+        </w:rPr>
+      </w:pPr>
+      <w:proofErr w:type="spellStart"/>
+      <w:r>
+        <w:rPr>
+          <w:u w:val="single"/>
+        </w:rPr>
+        <w:t>Resource</w:t>
+      </w:r>
+      <w:proofErr w:type="spellEnd"/>
+      <w:r>
+        <w:rPr>
+          <w:u w:val="single"/>
+        </w:rPr>
+        <w:t xml:space="preserve"> </w:t>
+      </w:r>
+      <w:proofErr w:type="spellStart"/>
+      <w:r>
+        <w:rPr>
+          <w:u w:val="single"/>
+        </w:rPr>
+        <w:t>Owner</w:t>
+      </w:r>
+      <w:proofErr w:type="spellEnd"/>
+      <w:r>
+        <w:rPr>
+          <w:u w:val="single"/>
+        </w:rPr>
+        <w:t>:</w:t>
+      </w:r>
+    </w:p>
+    <w:p>
+      <w:r>
+        <w:t>Típicamente el usuario de la aplicación. Es el propietario de los recursos protegidos por OAuth2.</w:t>
+      </w:r>
+    </w:p>
+    <w:p>
+      <w:pPr>
+        <w:rPr>
+          <w:u w:val="single"/>
+        </w:rPr>
+      </w:pPr>
+      <w:proofErr w:type="spellStart"/>
+      <w:r>
+        <w:rPr>
+          <w:u w:val="single"/>
+        </w:rPr>
+        <w:t>Client</w:t>
+      </w:r>
+      <w:proofErr w:type="spellEnd"/>
+      <w:r>
+        <w:rPr>
+          <w:u w:val="single"/>
+        </w:rPr>
+        <w:t>:</w:t>
+      </w:r>
+    </w:p>
+    <w:p>
+      <w:r>
+        <w:t xml:space="preserve">Se trata de la aplicación que por medio del API solicita acceso a los recursos protegidos con la </w:t>
+      </w:r>
+      <w:r>
+        <w:t>a</w:t>
+      </w:r>
+      <w:r>
+        <w:t>utorización del propietario (</w:t>
+      </w:r>
+      <w:proofErr w:type="spellStart"/>
+      <w:r>
+        <w:t>resource</w:t>
+      </w:r>
+      <w:proofErr w:type="spellEnd"/>
+      <w:r>
+        <w:t xml:space="preserve"> </w:t>
+      </w:r>
+      <w:proofErr w:type="spellStart"/>
+      <w:r>
+        <w:t>owner</w:t>
+      </w:r>
+      <w:proofErr w:type="spellEnd"/>
+      <w:r>
+        <w:t>).</w:t>
+      </w:r>
+    </w:p>
+    <w:p>
+      <w:pPr>
+        <w:rPr>
+          <w:u w:val="single"/>
+        </w:rPr>
+      </w:pPr>
+      <w:proofErr w:type="spellStart"/>
+      <w:r>
+        <w:rPr>
+          <w:u w:val="single"/>
+        </w:rPr>
+        <w:t>Authorization</w:t>
+      </w:r>
+      <w:proofErr w:type="spellEnd"/>
+      <w:r>
+        <w:rPr>
+          <w:u w:val="single"/>
+        </w:rPr>
+        <w:t xml:space="preserve"> server:</w:t>
+      </w:r>
+    </w:p>
+    <w:p>
+      <w:r>
+        <w:t xml:space="preserve">Tiene el consentimiento del propietario del recurso, emite el </w:t>
+      </w:r>
+      <w:proofErr w:type="spellStart"/>
+      <w:r>
+        <w:t>token</w:t>
+      </w:r>
+      <w:proofErr w:type="spellEnd"/>
+      <w:r>
+        <w:t xml:space="preserve"> de acceso hacia el cliente para poder acceder a los recursos protegidos por el “</w:t>
+      </w:r>
+      <w:proofErr w:type="spellStart"/>
+      <w:r>
+        <w:t>resource</w:t>
+      </w:r>
+      <w:proofErr w:type="spellEnd"/>
+      <w:r>
+        <w:t xml:space="preserve"> server”</w:t>
+      </w:r>
+      <w:r>
+        <w:t>.</w:t>
+      </w:r>
+    </w:p>
+    <w:p>
+      <w:r>
+        <w:lastRenderedPageBreak/>
+        <w:t xml:space="preserve">Es posible el </w:t>
+      </w:r>
+      <w:proofErr w:type="spellStart"/>
+      <w:r>
+        <w:t>Authorization</w:t>
+      </w:r>
+      <w:proofErr w:type="spellEnd"/>
+      <w:r>
+        <w:t xml:space="preserve"> y el </w:t>
+      </w:r>
+      <w:proofErr w:type="spellStart"/>
+      <w:r>
+        <w:t>Res</w:t>
+      </w:r>
+      <w:r>
+        <w:t>o</w:t>
+      </w:r>
+      <w:r>
+        <w:t>urce</w:t>
+      </w:r>
+      <w:proofErr w:type="spellEnd"/>
+      <w:r>
+        <w:t xml:space="preserve"> server estén en la misma máquina.</w:t>
+      </w:r>
+    </w:p>
     <w:p/>
     <w:p>
       <w:pPr>
         <w:rPr>
-          <w:u w:val="single"/>
-        </w:rPr>
-      </w:pPr>
-      <w:proofErr w:type="spellStart"/>
-      <w:r>
-        <w:rPr>
-          <w:u w:val="single"/>
-        </w:rPr>
-        <w:t>Resource</w:t>
-      </w:r>
-      <w:proofErr w:type="spellEnd"/>
-      <w:r>
-        <w:rPr>
-          <w:u w:val="single"/>
-        </w:rPr>
-        <w:t xml:space="preserve"> Server:</w:t>
-      </w:r>
-    </w:p>
-    <w:p>
-      <w:r>
-        <w:t xml:space="preserve">El servidor que aloja recursos propiedad del usuario que están protegidos por </w:t>
-      </w:r>
-      <w:proofErr w:type="spellStart"/>
-      <w:r>
-        <w:t>OAuth</w:t>
-      </w:r>
-      <w:proofErr w:type="spellEnd"/>
-      <w:r>
+          <w:b/>
+        </w:rPr>
+      </w:pPr>
+      <w:r>
+        <w:rPr>
+          <w:b/>
+        </w:rPr>
+        <w:t>Firma de solicitudes OAuth2:</w:t>
+      </w:r>
+    </w:p>
+    <w:p>
+      <w:pPr>
+        <w:rPr>
+          <w:rFonts w:ascii="Birka" w:hAnsi="Birka" w:cs="Birka"/>
+          <w:color w:val="0000FF"/>
+          <w:sz w:val="20"/>
+          <w:szCs w:val="20"/>
+        </w:rPr>
+      </w:pPr>
+      <w:r>
+        <w:t xml:space="preserve">El API </w:t>
+      </w:r>
+      <w:r>
+        <w:t xml:space="preserve"> OAuth2 proporcionada por la7 entidad puede  soportar o requerir  la firma de las solicitudes. Para su implementaci</w:t>
+      </w:r>
+      <w:r>
+        <w:t xml:space="preserve">ón hay un estándar llamado </w:t>
+      </w:r>
+      <w:r>
+        <w:rPr>
+          <w:rFonts w:ascii="Birka" w:hAnsi="Birka" w:cs="Birka"/>
+          <w:color w:val="0000FF"/>
+          <w:sz w:val="20"/>
+          <w:szCs w:val="20"/>
+        </w:rPr>
+        <w:t xml:space="preserve">MAC Access </w:t>
+      </w:r>
+      <w:proofErr w:type="spellStart"/>
+      <w:r>
+        <w:rPr>
+          <w:rFonts w:ascii="Birka" w:hAnsi="Birka" w:cs="Birka"/>
+          <w:color w:val="0000FF"/>
+          <w:sz w:val="20"/>
+          <w:szCs w:val="20"/>
+        </w:rPr>
+        <w:t>Authentication</w:t>
+      </w:r>
+      <w:proofErr w:type="spellEnd"/>
+      <w:r>
+        <w:rPr>
+          <w:rFonts w:ascii="Birka" w:hAnsi="Birka" w:cs="Birka"/>
+          <w:color w:val="0000FF"/>
+          <w:sz w:val="20"/>
+          <w:szCs w:val="20"/>
+        </w:rPr>
         <w:t>.</w:t>
       </w:r>
     </w:p>
     <w:p>
       <w:pPr>
         <w:rPr>
-          <w:u w:val="single"/>
-        </w:rPr>
-      </w:pPr>
-      <w:proofErr w:type="spellStart"/>
-      <w:r>
-        <w:rPr>
-          <w:u w:val="single"/>
-        </w:rPr>
-        <w:t>Resource</w:t>
-      </w:r>
-      <w:proofErr w:type="spellEnd"/>
-      <w:r>
-        <w:rPr>
-          <w:u w:val="single"/>
+          <w:rFonts w:ascii="Birka" w:hAnsi="Birka" w:cs="Birka"/>
+          <w:color w:val="000000" w:themeColor="text1"/>
+          <w:sz w:val="20"/>
+          <w:szCs w:val="20"/>
+        </w:rPr>
+      </w:pPr>
+      <w:r>
+        <w:rPr>
+          <w:rFonts w:ascii="Birka" w:hAnsi="Birka" w:cs="Birka"/>
+          <w:color w:val="000000" w:themeColor="text1"/>
+          <w:sz w:val="20"/>
+          <w:szCs w:val="20"/>
+        </w:rPr>
+        <w:t>Obtención de la clave MAC:</w:t>
+      </w:r>
+    </w:p>
+    <w:p>
+      <w:pPr>
+        <w:rPr>
+          <w:rFonts w:ascii="Birka" w:hAnsi="Birka" w:cs="Birka"/>
+          <w:color w:val="000000" w:themeColor="text1"/>
+          <w:sz w:val="20"/>
+          <w:szCs w:val="20"/>
+        </w:rPr>
+      </w:pPr>
+      <w:r>
+        <w:rPr>
+          <w:rFonts w:ascii="Birka" w:hAnsi="Birka" w:cs="Birka"/>
+          <w:color w:val="000000" w:themeColor="text1"/>
+          <w:sz w:val="20"/>
+          <w:szCs w:val="20"/>
+        </w:rPr>
+        <w:t xml:space="preserve">Para elaborar la solicitud utilizando MAC </w:t>
+      </w:r>
+      <w:proofErr w:type="spellStart"/>
+      <w:r>
+        <w:rPr>
+          <w:rFonts w:ascii="Birka" w:hAnsi="Birka" w:cs="Birka"/>
+          <w:color w:val="000000" w:themeColor="text1"/>
+          <w:sz w:val="20"/>
+          <w:szCs w:val="20"/>
+        </w:rPr>
+        <w:t>Authentication</w:t>
+      </w:r>
+      <w:proofErr w:type="spellEnd"/>
+      <w:r>
+        <w:rPr>
+          <w:rFonts w:ascii="Birka" w:hAnsi="Birka" w:cs="Birka"/>
+          <w:color w:val="000000" w:themeColor="text1"/>
+          <w:sz w:val="20"/>
+          <w:szCs w:val="20"/>
+        </w:rPr>
+        <w:t xml:space="preserve">, necesitamos un clave que es proporcionada junto con el </w:t>
+      </w:r>
+      <w:proofErr w:type="spellStart"/>
+      <w:r>
+        <w:rPr>
+          <w:rFonts w:ascii="Birka" w:hAnsi="Birka" w:cs="Birka"/>
+          <w:color w:val="000000" w:themeColor="text1"/>
+          <w:sz w:val="20"/>
+          <w:szCs w:val="20"/>
+        </w:rPr>
+        <w:t>token</w:t>
+      </w:r>
+      <w:proofErr w:type="spellEnd"/>
+      <w:r>
+        <w:rPr>
+          <w:rFonts w:ascii="Birka" w:hAnsi="Birka" w:cs="Birka"/>
+          <w:color w:val="000000" w:themeColor="text1"/>
+          <w:sz w:val="20"/>
+          <w:szCs w:val="20"/>
+        </w:rPr>
+        <w:t xml:space="preserve"> de acceso por el server de autorización. </w:t>
+      </w:r>
+    </w:p>
+    <w:p>
+      <w:pPr>
+        <w:rPr>
+          <w:rFonts w:ascii="Birka" w:hAnsi="Birka" w:cs="Birka"/>
+          <w:color w:val="000000" w:themeColor="text1"/>
+          <w:sz w:val="20"/>
+          <w:szCs w:val="20"/>
+        </w:rPr>
+      </w:pPr>
+      <w:r>
+        <w:rPr>
+          <w:rFonts w:ascii="Birka" w:hAnsi="Birka" w:cs="Birka"/>
+          <w:color w:val="000000" w:themeColor="text1"/>
+          <w:sz w:val="20"/>
+          <w:szCs w:val="20"/>
+        </w:rPr>
+        <w:t>También la clave MAC puede emitirse por un proceso fuera de banda (</w:t>
+      </w:r>
+      <w:proofErr w:type="spellStart"/>
+      <w:r>
+        <w:rPr>
+          <w:rFonts w:ascii="Birka" w:hAnsi="Birka" w:cs="Birka"/>
+          <w:color w:val="000000" w:themeColor="text1"/>
+          <w:sz w:val="20"/>
+          <w:szCs w:val="20"/>
+        </w:rPr>
+        <w:t>out</w:t>
+      </w:r>
+      <w:proofErr w:type="spellEnd"/>
+      <w:r>
+        <w:rPr>
+          <w:rFonts w:ascii="Birka" w:hAnsi="Birka" w:cs="Birka"/>
+          <w:color w:val="000000" w:themeColor="text1"/>
+          <w:sz w:val="20"/>
+          <w:szCs w:val="20"/>
+        </w:rPr>
+        <w:t xml:space="preserve">-of-band </w:t>
+      </w:r>
+      <w:proofErr w:type="spellStart"/>
+      <w:r>
+        <w:rPr>
+          <w:rFonts w:ascii="Birka" w:hAnsi="Birka" w:cs="Birka"/>
+          <w:color w:val="000000" w:themeColor="text1"/>
+          <w:sz w:val="20"/>
+          <w:szCs w:val="20"/>
+        </w:rPr>
+        <w:t>process</w:t>
+      </w:r>
+      <w:proofErr w:type="spellEnd"/>
+      <w:r>
+        <w:rPr>
+          <w:rFonts w:ascii="Birka" w:hAnsi="Birka" w:cs="Birka"/>
+          <w:color w:val="000000" w:themeColor="text1"/>
+          <w:sz w:val="20"/>
+          <w:szCs w:val="20"/>
+        </w:rPr>
+        <w:t>) como cuando el desarrollador registra su aplicación con el proveedor del API.</w:t>
+      </w:r>
+    </w:p>
+    <w:p>
+      <w:pPr>
+        <w:rPr>
+          <w:rFonts w:ascii="Birka" w:hAnsi="Birka" w:cs="Birka"/>
+          <w:color w:val="000000" w:themeColor="text1"/>
+          <w:sz w:val="20"/>
+          <w:szCs w:val="20"/>
+        </w:rPr>
+      </w:pPr>
+    </w:p>
+    <w:p>
+      <w:pPr>
+        <w:rPr>
+          <w:rFonts w:ascii="Birka" w:hAnsi="Birka" w:cs="Birka"/>
+          <w:b/>
+          <w:color w:val="000000" w:themeColor="text1"/>
+          <w:sz w:val="20"/>
+          <w:szCs w:val="20"/>
+        </w:rPr>
+      </w:pPr>
+      <w:r>
+        <w:rPr>
+          <w:rFonts w:ascii="Birka" w:hAnsi="Birka" w:cs="Birka"/>
+          <w:b/>
+          <w:color w:val="000000" w:themeColor="text1"/>
+          <w:sz w:val="20"/>
+          <w:szCs w:val="20"/>
+        </w:rPr>
+        <w:t>Registro de la aplicación (desarrollador):</w:t>
+      </w:r>
+    </w:p>
+    <w:p>
+      <w:pPr>
+        <w:rPr>
+          <w:rFonts w:ascii="Birka" w:hAnsi="Birka" w:cs="Birka"/>
+          <w:color w:val="000000" w:themeColor="text1"/>
+          <w:sz w:val="20"/>
+          <w:szCs w:val="20"/>
+        </w:rPr>
+      </w:pPr>
+      <w:r>
+        <w:rPr>
+          <w:rFonts w:ascii="Birka" w:hAnsi="Birka" w:cs="Birka"/>
+          <w:color w:val="000000" w:themeColor="text1"/>
+          <w:sz w:val="20"/>
+          <w:szCs w:val="20"/>
+        </w:rPr>
+        <w:t>Las credenciales obtenidas en este registro</w:t>
+      </w:r>
+      <w:r>
+        <w:rPr>
+          <w:rFonts w:ascii="Birka" w:hAnsi="Birka" w:cs="Birka"/>
+          <w:color w:val="000000" w:themeColor="text1"/>
+          <w:sz w:val="20"/>
+          <w:szCs w:val="20"/>
+        </w:rPr>
+        <w:t xml:space="preserve"> con el servidor de autorización</w:t>
+      </w:r>
+      <w:r>
+        <w:rPr>
+          <w:rFonts w:ascii="Birka" w:hAnsi="Birka" w:cs="Birka"/>
+          <w:color w:val="000000" w:themeColor="text1"/>
+          <w:sz w:val="20"/>
+          <w:szCs w:val="20"/>
+        </w:rPr>
+        <w:t xml:space="preserve">, son esenciales para proteger la autenticidad de las solicitudes a la hora de obtener los </w:t>
+      </w:r>
+      <w:proofErr w:type="spellStart"/>
+      <w:r>
+        <w:rPr>
+          <w:rFonts w:ascii="Birka" w:hAnsi="Birka" w:cs="Birka"/>
+          <w:color w:val="000000" w:themeColor="text1"/>
+          <w:sz w:val="20"/>
+          <w:szCs w:val="20"/>
+        </w:rPr>
+        <w:t>tok</w:t>
+      </w:r>
+      <w:r>
+        <w:rPr>
+          <w:rFonts w:ascii="Birka" w:hAnsi="Birka" w:cs="Birka"/>
+          <w:color w:val="000000" w:themeColor="text1"/>
+          <w:sz w:val="20"/>
+          <w:szCs w:val="20"/>
+        </w:rPr>
+        <w:t>en</w:t>
+      </w:r>
+      <w:proofErr w:type="spellEnd"/>
+      <w:r>
+        <w:rPr>
+          <w:rFonts w:ascii="Birka" w:hAnsi="Birka" w:cs="Birka"/>
+          <w:color w:val="000000" w:themeColor="text1"/>
+          <w:sz w:val="20"/>
+          <w:szCs w:val="20"/>
+        </w:rPr>
+        <w:t xml:space="preserve"> de acceso y de actualización de </w:t>
+      </w:r>
+      <w:proofErr w:type="spellStart"/>
+      <w:r>
+        <w:rPr>
+          <w:rFonts w:ascii="Birka" w:hAnsi="Birka" w:cs="Birka"/>
+          <w:color w:val="000000" w:themeColor="text1"/>
+          <w:sz w:val="20"/>
+          <w:szCs w:val="20"/>
+        </w:rPr>
+        <w:t>token</w:t>
+      </w:r>
+      <w:proofErr w:type="spellEnd"/>
+      <w:r>
+        <w:rPr>
+          <w:rFonts w:ascii="Birka" w:hAnsi="Birka" w:cs="Birka"/>
+          <w:color w:val="000000" w:themeColor="text1"/>
+          <w:sz w:val="20"/>
+          <w:szCs w:val="20"/>
+        </w:rPr>
+        <w:t>.</w:t>
+      </w:r>
+    </w:p>
+    <w:p>
+      <w:pPr>
+        <w:rPr>
+          <w:rFonts w:ascii="Birka" w:hAnsi="Birka" w:cs="Birka"/>
+          <w:color w:val="000000" w:themeColor="text1"/>
+          <w:sz w:val="20"/>
+          <w:szCs w:val="20"/>
+        </w:rPr>
+      </w:pPr>
+      <w:r>
+        <w:rPr>
+          <w:rFonts w:ascii="Birka" w:hAnsi="Birka" w:cs="Birka"/>
+          <w:color w:val="000000" w:themeColor="text1"/>
+          <w:sz w:val="20"/>
+          <w:szCs w:val="20"/>
+        </w:rPr>
+        <w:t xml:space="preserve">Google proporciona el registro de un cliente desde </w:t>
+      </w:r>
+      <w:proofErr w:type="spellStart"/>
+      <w:r>
+        <w:rPr>
+          <w:rFonts w:ascii="Birka" w:hAnsi="Birka" w:cs="Birka"/>
+          <w:color w:val="000000" w:themeColor="text1"/>
+          <w:sz w:val="20"/>
+          <w:szCs w:val="20"/>
+        </w:rPr>
+        <w:t>API´s</w:t>
+      </w:r>
+      <w:proofErr w:type="spellEnd"/>
+      <w:r>
+        <w:rPr>
+          <w:rFonts w:ascii="Birka" w:hAnsi="Birka" w:cs="Birka"/>
+          <w:color w:val="000000" w:themeColor="text1"/>
+          <w:sz w:val="20"/>
+          <w:szCs w:val="20"/>
+        </w:rPr>
+        <w:t xml:space="preserve"> CONSOLE </w:t>
+      </w:r>
+      <w:hyperlink r:id="rId7" w:history="1">
+        <w:r>
+          <w:rPr>
+            <w:rStyle w:val="Hipervnculo"/>
+            <w:rFonts w:ascii="Birka" w:hAnsi="Birka" w:cs="Birka"/>
+            <w:sz w:val="20"/>
+            <w:szCs w:val="20"/>
+          </w:rPr>
+          <w:t>https://console.developers.google.com/apis/library</w:t>
+        </w:r>
+      </w:hyperlink>
+    </w:p>
+    <w:p>
+      <w:pPr>
+        <w:rPr>
+          <w:rFonts w:ascii="Birka" w:hAnsi="Birka" w:cs="Birka"/>
+          <w:color w:val="000000" w:themeColor="text1"/>
+          <w:sz w:val="20"/>
+          <w:szCs w:val="20"/>
+        </w:rPr>
+      </w:pPr>
+      <w:r>
+        <w:rPr>
+          <w:rFonts w:ascii="Birka" w:hAnsi="Birka" w:cs="Birka"/>
+          <w:color w:val="000000" w:themeColor="text1"/>
+          <w:sz w:val="20"/>
+          <w:szCs w:val="20"/>
+        </w:rPr>
+        <w:t xml:space="preserve">Y para Facebook  </w:t>
+      </w:r>
+      <w:hyperlink r:id="rId8" w:history="1">
+        <w:r>
+          <w:rPr>
+            <w:rStyle w:val="Hipervnculo"/>
+            <w:rFonts w:ascii="Birka" w:hAnsi="Birka" w:cs="Birka"/>
+            <w:sz w:val="20"/>
+            <w:szCs w:val="20"/>
+          </w:rPr>
+          <w:t>https://developers.facebook.com/apps</w:t>
+        </w:r>
+      </w:hyperlink>
+    </w:p>
+    <w:p>
+      <w:pPr>
+        <w:rPr>
+          <w:rFonts w:ascii="Birka" w:hAnsi="Birka" w:cs="Birka"/>
+          <w:color w:val="000000" w:themeColor="text1"/>
+          <w:sz w:val="20"/>
+          <w:szCs w:val="20"/>
+        </w:rPr>
+      </w:pPr>
+      <w:r>
+        <w:rPr>
+          <w:rFonts w:ascii="Birka" w:hAnsi="Birka" w:cs="Birka"/>
+          <w:color w:val="000000" w:themeColor="text1"/>
+          <w:sz w:val="20"/>
+          <w:szCs w:val="20"/>
+        </w:rPr>
+        <w:t xml:space="preserve">Una vez rellenado el formulario de registro, el desarrollador recibirá las </w:t>
+      </w:r>
+      <w:proofErr w:type="gramStart"/>
+      <w:r>
+        <w:rPr>
+          <w:rFonts w:ascii="Birka" w:hAnsi="Birka" w:cs="Birka"/>
+          <w:color w:val="000000" w:themeColor="text1"/>
+          <w:sz w:val="20"/>
+          <w:szCs w:val="20"/>
+        </w:rPr>
+        <w:t>credenciales :</w:t>
+      </w:r>
+      <w:proofErr w:type="gramEnd"/>
+      <w:r>
+        <w:rPr>
+          <w:rFonts w:ascii="Birka" w:hAnsi="Birka" w:cs="Birka"/>
+          <w:color w:val="000000" w:themeColor="text1"/>
+          <w:sz w:val="20"/>
+          <w:szCs w:val="20"/>
         </w:rPr>
         <w:t xml:space="preserve"> </w:t>
       </w:r>
       <w:proofErr w:type="spellStart"/>
       <w:r>
         <w:rPr>
-          <w:u w:val="single"/>
-        </w:rPr>
-        <w:t>Owner</w:t>
-      </w:r>
-      <w:proofErr w:type="spellEnd"/>
-      <w:r>
-        <w:rPr>
-          <w:u w:val="single"/>
-        </w:rPr>
-        <w:t>:</w:t>
-      </w:r>
-    </w:p>
-    <w:p>
-      <w:r>
-        <w:t>Típicamente el usuario de la aplicación. Es el propietario de los recursos protegidos por OAuth2.</w:t>
-      </w:r>
-    </w:p>
-    <w:p>
-      <w:pPr>
-        <w:rPr>
-          <w:u w:val="single"/>
-        </w:rPr>
-      </w:pPr>
-      <w:proofErr w:type="spellStart"/>
-      <w:r>
-        <w:rPr>
-          <w:u w:val="single"/>
-        </w:rPr>
-        <w:t>Client</w:t>
-      </w:r>
-      <w:proofErr w:type="spellEnd"/>
-      <w:r>
-        <w:rPr>
-          <w:u w:val="single"/>
-        </w:rPr>
-        <w:t>:</w:t>
-      </w:r>
-    </w:p>
-    <w:p>
-      <w:r>
-        <w:t xml:space="preserve">Se trata de la aplicación que por medio del API solicita acceso a los recursos protegidos con la </w:t>
-      </w:r>
-      <w:r>
-        <w:t>a</w:t>
-      </w:r>
-      <w:r>
-        <w:t>utorización del propietario (</w:t>
-      </w:r>
-      <w:proofErr w:type="spellStart"/>
-      <w:r>
-        <w:t>resource</w:t>
-      </w:r>
-      <w:proofErr w:type="spellEnd"/>
-      <w:r>
-        <w:t xml:space="preserve"> </w:t>
-      </w:r>
-      <w:proofErr w:type="spellStart"/>
-      <w:r>
-        <w:t>owner</w:t>
-      </w:r>
-      <w:proofErr w:type="spellEnd"/>
-      <w:r>
-        <w:t>).</w:t>
+          <w:rFonts w:ascii="Birka" w:hAnsi="Birka" w:cs="Birka"/>
+          <w:color w:val="000000" w:themeColor="text1"/>
+          <w:sz w:val="20"/>
+          <w:szCs w:val="20"/>
+        </w:rPr>
+        <w:t>client</w:t>
+      </w:r>
+      <w:proofErr w:type="spellEnd"/>
+      <w:r>
+        <w:rPr>
+          <w:rFonts w:ascii="Birka" w:hAnsi="Birka" w:cs="Birka"/>
+          <w:color w:val="000000" w:themeColor="text1"/>
+          <w:sz w:val="20"/>
+          <w:szCs w:val="20"/>
+        </w:rPr>
+        <w:t>-id y client-secre.</w:t>
       </w:r>
       <w:bookmarkStart w:id="0" w:name="_GoBack"/>
       <w:bookmarkEnd w:id="0"/>
-    </w:p>
-    <w:p>
-      <w:pPr>
-        <w:rPr>
-          <w:u w:val="single"/>
-        </w:rPr>
-      </w:pPr>
-      <w:proofErr w:type="spellStart"/>
-      <w:r>
-        <w:rPr>
-          <w:u w:val="single"/>
-        </w:rPr>
-        <w:t>Authorization</w:t>
-      </w:r>
-      <w:proofErr w:type="spellEnd"/>
-      <w:r>
-        <w:rPr>
-          <w:u w:val="single"/>
-        </w:rPr>
-        <w:t xml:space="preserve"> server:</w:t>
-      </w:r>
-    </w:p>
-    <w:p>
-      <w:r>
-        <w:t xml:space="preserve">Tiene el consentimiento del propietario del recurso, emite el </w:t>
-      </w:r>
-      <w:proofErr w:type="spellStart"/>
-      <w:r>
-        <w:t>token</w:t>
-      </w:r>
-      <w:proofErr w:type="spellEnd"/>
-      <w:r>
-        <w:t xml:space="preserve"> de acceso hacia el cliente para poder acceder a los recursos protegidos por el “</w:t>
-      </w:r>
-      <w:proofErr w:type="spellStart"/>
-      <w:r>
-        <w:t>resource</w:t>
-      </w:r>
-      <w:proofErr w:type="spellEnd"/>
-      <w:r>
-        <w:t xml:space="preserve"> server”</w:t>
-      </w:r>
-      <w:r>
-        <w:t>.</w:t>
-      </w:r>
-    </w:p>
-    <w:p>
-      <w:r>
-        <w:t xml:space="preserve">Es posible el </w:t>
-      </w:r>
-      <w:proofErr w:type="spellStart"/>
-      <w:r>
-        <w:t>Authorization</w:t>
-      </w:r>
-      <w:proofErr w:type="spellEnd"/>
-      <w:r>
-        <w:t xml:space="preserve"> y el </w:t>
-      </w:r>
-      <w:proofErr w:type="spellStart"/>
-      <w:r>
-        <w:t>Resurce</w:t>
-      </w:r>
-      <w:proofErr w:type="spellEnd"/>
-      <w:r>
-        <w:t xml:space="preserve"> server estén en la misma máquina</w:t>
-      </w:r>
-      <w:proofErr w:type="gramStart"/>
-      <w:r>
-        <w:t>.</w:t>
-      </w:r>
-      <w:r>
-        <w:t>.</w:t>
-      </w:r>
-      <w:proofErr w:type="gramEnd"/>
     </w:p>
     <w:sectPr>
       <w:pgSz w:w="11906" w:h="16838"/>
@@ -267,6 +922,126 @@
     </w:sectPr>
   </w:body>
 </w:document>
+</file>
+
+<file path=word/numbering.xml><?xml version="1.0" encoding="utf-8"?>
+<w:numbering xmlns:wpc="http://schemas.microsoft.com/office/word/2010/wordprocessingCanvas" xmlns:mc="http://schemas.openxmlformats.org/markup-compatibility/2006" xmlns:o="urn:schemas-microsoft-com:office:office" xmlns:r="http://schemas.openxmlformats.org/officeDocument/2006/relationships" xmlns:m="http://schemas.openxmlformats.org/officeDocument/2006/math" xmlns:v="urn:schemas-microsoft-com:vml" xmlns:wp14="http://schemas.microsoft.com/office/word/2010/wordprocessingDrawing" xmlns:wp="http://schemas.openxmlformats.org/drawingml/2006/wordprocessingDrawing" xmlns:w10="urn:schemas-microsoft-com:office:word" xmlns:w="http://schemas.openxmlformats.org/wordprocessingml/2006/main" xmlns:w14="http://schemas.microsoft.com/office/word/2010/wordml" xmlns:wpg="http://schemas.microsoft.com/office/word/2010/wordprocessingGroup" xmlns:wpi="http://schemas.microsoft.com/office/word/2010/wordprocessingInk" xmlns:wne="http://schemas.microsoft.com/office/word/2006/wordml" xmlns:wps="http://schemas.microsoft.com/office/word/2010/wordprocessingShape" mc:Ignorable="w14 wp14">
+  <w:abstractNum w:abstractNumId="0">
+    <w:nsid w:val="3D7900A7"/>
+    <w:multiLevelType w:val="hybridMultilevel"/>
+    <w:tmpl w:val="3A4A803A"/>
+    <w:lvl w:ilvl="0" w:tplc="FE2688B6">
+      <w:numFmt w:val="bullet"/>
+      <w:lvlText w:val="-"/>
+      <w:lvlJc w:val="left"/>
+      <w:pPr>
+        <w:ind w:left="720" w:hanging="360"/>
+      </w:pPr>
+      <w:rPr>
+        <w:rFonts w:ascii="Calibri" w:eastAsiaTheme="minorHAnsi" w:hAnsi="Calibri" w:cstheme="minorBidi" w:hint="default"/>
+      </w:rPr>
+    </w:lvl>
+    <w:lvl w:ilvl="1" w:tplc="0C0A0003" w:tentative="1">
+      <w:start w:val="1"/>
+      <w:numFmt w:val="bullet"/>
+      <w:lvlText w:val="o"/>
+      <w:lvlJc w:val="left"/>
+      <w:pPr>
+        <w:ind w:left="1440" w:hanging="360"/>
+      </w:pPr>
+      <w:rPr>
+        <w:rFonts w:ascii="Courier New" w:hAnsi="Courier New" w:cs="Courier New" w:hint="default"/>
+      </w:rPr>
+    </w:lvl>
+    <w:lvl w:ilvl="2" w:tplc="0C0A0005" w:tentative="1">
+      <w:start w:val="1"/>
+      <w:numFmt w:val="bullet"/>
+      <w:lvlText w:val=""/>
+      <w:lvlJc w:val="left"/>
+      <w:pPr>
+        <w:ind w:left="2160" w:hanging="360"/>
+      </w:pPr>
+      <w:rPr>
+        <w:rFonts w:ascii="Wingdings" w:hAnsi="Wingdings" w:hint="default"/>
+      </w:rPr>
+    </w:lvl>
+    <w:lvl w:ilvl="3" w:tplc="0C0A0001" w:tentative="1">
+      <w:start w:val="1"/>
+      <w:numFmt w:val="bullet"/>
+      <w:lvlText w:val=""/>
+      <w:lvlJc w:val="left"/>
+      <w:pPr>
+        <w:ind w:left="2880" w:hanging="360"/>
+      </w:pPr>
+      <w:rPr>
+        <w:rFonts w:ascii="Symbol" w:hAnsi="Symbol" w:hint="default"/>
+      </w:rPr>
+    </w:lvl>
+    <w:lvl w:ilvl="4" w:tplc="0C0A0003" w:tentative="1">
+      <w:start w:val="1"/>
+      <w:numFmt w:val="bullet"/>
+      <w:lvlText w:val="o"/>
+      <w:lvlJc w:val="left"/>
+      <w:pPr>
+        <w:ind w:left="3600" w:hanging="360"/>
+      </w:pPr>
+      <w:rPr>
+        <w:rFonts w:ascii="Courier New" w:hAnsi="Courier New" w:cs="Courier New" w:hint="default"/>
+      </w:rPr>
+    </w:lvl>
+    <w:lvl w:ilvl="5" w:tplc="0C0A0005" w:tentative="1">
+      <w:start w:val="1"/>
+      <w:numFmt w:val="bullet"/>
+      <w:lvlText w:val=""/>
+      <w:lvlJc w:val="left"/>
+      <w:pPr>
+        <w:ind w:left="4320" w:hanging="360"/>
+      </w:pPr>
+      <w:rPr>
+        <w:rFonts w:ascii="Wingdings" w:hAnsi="Wingdings" w:hint="default"/>
+      </w:rPr>
+    </w:lvl>
+    <w:lvl w:ilvl="6" w:tplc="0C0A0001" w:tentative="1">
+      <w:start w:val="1"/>
+      <w:numFmt w:val="bullet"/>
+      <w:lvlText w:val=""/>
+      <w:lvlJc w:val="left"/>
+      <w:pPr>
+        <w:ind w:left="5040" w:hanging="360"/>
+      </w:pPr>
+      <w:rPr>
+        <w:rFonts w:ascii="Symbol" w:hAnsi="Symbol" w:hint="default"/>
+      </w:rPr>
+    </w:lvl>
+    <w:lvl w:ilvl="7" w:tplc="0C0A0003" w:tentative="1">
+      <w:start w:val="1"/>
+      <w:numFmt w:val="bullet"/>
+      <w:lvlText w:val="o"/>
+      <w:lvlJc w:val="left"/>
+      <w:pPr>
+        <w:ind w:left="5760" w:hanging="360"/>
+      </w:pPr>
+      <w:rPr>
+        <w:rFonts w:ascii="Courier New" w:hAnsi="Courier New" w:cs="Courier New" w:hint="default"/>
+      </w:rPr>
+    </w:lvl>
+    <w:lvl w:ilvl="8" w:tplc="0C0A0005" w:tentative="1">
+      <w:start w:val="1"/>
+      <w:numFmt w:val="bullet"/>
+      <w:lvlText w:val=""/>
+      <w:lvlJc w:val="left"/>
+      <w:pPr>
+        <w:ind w:left="6480" w:hanging="360"/>
+      </w:pPr>
+      <w:rPr>
+        <w:rFonts w:ascii="Wingdings" w:hAnsi="Wingdings" w:hint="default"/>
+      </w:rPr>
+    </w:lvl>
+  </w:abstractNum>
+  <w:num w:numId="1">
+    <w:abstractNumId w:val="0"/>
+  </w:num>
+</w:numbering>
 </file>
 
 <file path=word/styles.xml><?xml version="1.0" encoding="utf-8"?>
@@ -456,6 +1231,28 @@
     <w:semiHidden/>
     <w:unhideWhenUsed/>
   </w:style>
+  <w:style w:type="paragraph" w:styleId="Prrafodelista">
+    <w:name w:val="List Paragraph"/>
+    <w:basedOn w:val="Normal"/>
+    <w:uiPriority w:val="34"/>
+    <w:qFormat/>
+    <w:rsid w:val="00516ABD"/>
+    <w:pPr>
+      <w:ind w:left="720"/>
+      <w:contextualSpacing/>
+    </w:pPr>
+  </w:style>
+  <w:style w:type="character" w:styleId="Hipervnculo">
+    <w:name w:val="Hyperlink"/>
+    <w:basedOn w:val="Fuentedeprrafopredeter"/>
+    <w:uiPriority w:val="99"/>
+    <w:unhideWhenUsed/>
+    <w:rsid w:val="00A74066"/>
+    <w:rPr>
+      <w:color w:val="0000FF" w:themeColor="hyperlink"/>
+      <w:u w:val="single"/>
+    </w:rPr>
+  </w:style>
 </w:styles>
 </file>
 
@@ -645,6 +1442,28 @@
     <w:uiPriority w:val="99"/>
     <w:semiHidden/>
     <w:unhideWhenUsed/>
+  </w:style>
+  <w:style w:type="paragraph" w:styleId="Prrafodelista">
+    <w:name w:val="List Paragraph"/>
+    <w:basedOn w:val="Normal"/>
+    <w:uiPriority w:val="34"/>
+    <w:qFormat/>
+    <w:rsid w:val="00516ABD"/>
+    <w:pPr>
+      <w:ind w:left="720"/>
+      <w:contextualSpacing/>
+    </w:pPr>
+  </w:style>
+  <w:style w:type="character" w:styleId="Hipervnculo">
+    <w:name w:val="Hyperlink"/>
+    <w:basedOn w:val="Fuentedeprrafopredeter"/>
+    <w:uiPriority w:val="99"/>
+    <w:unhideWhenUsed/>
+    <w:rsid w:val="00A74066"/>
+    <w:rPr>
+      <w:color w:val="0000FF" w:themeColor="hyperlink"/>
+      <w:u w:val="single"/>
+    </w:rPr>
   </w:style>
 </w:styles>
 </file>
@@ -932,4 +1751,16 @@
   <a:objectDefaults/>
   <a:extraClrSchemeLst/>
 </a:theme>
+</file>
+
+<file path=customXml/item1.xml><?xml version="1.0" encoding="utf-8"?>
+<b:Sources xmlns:b="http://schemas.openxmlformats.org/officeDocument/2006/bibliography" xmlns="http://schemas.openxmlformats.org/officeDocument/2006/bibliography" SelectedStyle="\APA.XSL" StyleName="APA"/>
+</file>
+
+<file path=customXml/itemProps1.xml><?xml version="1.0" encoding="utf-8"?>
+<ds:datastoreItem xmlns:ds="http://schemas.openxmlformats.org/officeDocument/2006/customXml" ds:itemID="{ADB924AD-6D48-4273-AC57-12A0A580C31C}">
+  <ds:schemaRefs>
+    <ds:schemaRef ds:uri="http://schemas.openxmlformats.org/officeDocument/2006/bibliography"/>
+  </ds:schemaRefs>
+</ds:datastoreItem>
 </file>
</xml_diff>